<commit_message>
added css to the login and register page
</commit_message>
<xml_diff>
--- a/Documentation/Change Request 2.docx
+++ b/Documentation/Change Request 2.docx
@@ -1508,6 +1508,310 @@
     </w:tbl>
     <w:p/>
     <w:p/>
+    <w:p/>
+    <w:p/>
+    <w:p/>
+    <w:p/>
+    <w:p/>
+    <w:p/>
+    <w:p>
+      <w:pPr>
+        <w:jc w:val="center"/>
+        <w:rPr>
+          <w:b/>
+          <w:bCs/>
+          <w:sz w:val="28"/>
+          <w:szCs w:val="28"/>
+        </w:rPr>
+      </w:pPr>
+      <w:r>
+        <w:rPr>
+          <w:b/>
+          <w:bCs/>
+          <w:sz w:val="28"/>
+          <w:szCs w:val="28"/>
+        </w:rPr>
+        <w:lastRenderedPageBreak/>
+        <w:t>IMPLEMENTATION OF CHANGE REQUEST</w:t>
+      </w:r>
+    </w:p>
+    <w:p/>
+    <w:p/>
+    <w:p>
+      <w:pPr>
+        <w:pStyle w:val="ListParagraph"/>
+        <w:numPr>
+          <w:ilvl w:val="0"/>
+          <w:numId w:val="2"/>
+        </w:numPr>
+        <w:rPr>
+          <w:sz w:val="28"/>
+          <w:szCs w:val="28"/>
+        </w:rPr>
+      </w:pPr>
+      <w:r>
+        <w:rPr>
+          <w:sz w:val="28"/>
+          <w:szCs w:val="28"/>
+        </w:rPr>
+        <w:t xml:space="preserve">Unit </w:t>
+      </w:r>
+      <w:r>
+        <w:rPr>
+          <w:sz w:val="28"/>
+          <w:szCs w:val="28"/>
+        </w:rPr>
+        <w:t>T</w:t>
+      </w:r>
+      <w:r>
+        <w:rPr>
+          <w:sz w:val="28"/>
+          <w:szCs w:val="28"/>
+        </w:rPr>
+        <w:t>est before adding the change request.</w:t>
+      </w:r>
+    </w:p>
+    <w:p/>
+    <w:p>
+      <w:r>
+        <w:rPr>
+          <w:noProof/>
+        </w:rPr>
+        <w:drawing>
+          <wp:inline distT="0" distB="0" distL="0" distR="0" wp14:anchorId="4665FBD1" wp14:editId="135ECC96">
+            <wp:extent cx="5731510" cy="2920365"/>
+            <wp:effectExtent l="0" t="0" r="2540" b="0"/>
+            <wp:docPr id="2" name="Picture 2"/>
+            <wp:cNvGraphicFramePr>
+              <a:graphicFrameLocks xmlns:a="http://schemas.openxmlformats.org/drawingml/2006/main" noChangeAspect="1"/>
+            </wp:cNvGraphicFramePr>
+            <a:graphic xmlns:a="http://schemas.openxmlformats.org/drawingml/2006/main">
+              <a:graphicData uri="http://schemas.openxmlformats.org/drawingml/2006/picture">
+                <pic:pic xmlns:pic="http://schemas.openxmlformats.org/drawingml/2006/picture">
+                  <pic:nvPicPr>
+                    <pic:cNvPr id="0" name="Picture 2"/>
+                    <pic:cNvPicPr>
+                      <a:picLocks noChangeAspect="1" noChangeArrowheads="1"/>
+                    </pic:cNvPicPr>
+                  </pic:nvPicPr>
+                  <pic:blipFill>
+                    <a:blip r:embed="rId5">
+                      <a:extLst>
+                        <a:ext uri="{28A0092B-C50C-407E-A947-70E740481C1C}">
+                          <a14:useLocalDpi xmlns:a14="http://schemas.microsoft.com/office/drawing/2010/main" val="0"/>
+                        </a:ext>
+                      </a:extLst>
+                    </a:blip>
+                    <a:srcRect/>
+                    <a:stretch>
+                      <a:fillRect/>
+                    </a:stretch>
+                  </pic:blipFill>
+                  <pic:spPr bwMode="auto">
+                    <a:xfrm>
+                      <a:off x="0" y="0"/>
+                      <a:ext cx="5731510" cy="2920365"/>
+                    </a:xfrm>
+                    <a:prstGeom prst="rect">
+                      <a:avLst/>
+                    </a:prstGeom>
+                    <a:noFill/>
+                    <a:ln>
+                      <a:noFill/>
+                    </a:ln>
+                  </pic:spPr>
+                </pic:pic>
+              </a:graphicData>
+            </a:graphic>
+          </wp:inline>
+        </w:drawing>
+      </w:r>
+    </w:p>
+    <w:p/>
+    <w:p>
+      <w:pPr>
+        <w:pStyle w:val="ListParagraph"/>
+        <w:numPr>
+          <w:ilvl w:val="0"/>
+          <w:numId w:val="2"/>
+        </w:numPr>
+        <w:jc w:val="both"/>
+        <w:rPr>
+          <w:sz w:val="28"/>
+          <w:szCs w:val="28"/>
+        </w:rPr>
+      </w:pPr>
+      <w:r>
+        <w:rPr>
+          <w:sz w:val="28"/>
+          <w:szCs w:val="28"/>
+        </w:rPr>
+        <w:t>Unit Test after adding the change request</w:t>
+      </w:r>
+    </w:p>
+    <w:p/>
+    <w:p>
+      <w:r>
+        <w:rPr>
+          <w:noProof/>
+        </w:rPr>
+        <w:drawing>
+          <wp:inline distT="0" distB="0" distL="0" distR="0" wp14:anchorId="6CDB488D" wp14:editId="6BC4736E">
+            <wp:extent cx="5731510" cy="2633345"/>
+            <wp:effectExtent l="0" t="0" r="2540" b="0"/>
+            <wp:docPr id="3" name="Picture 3"/>
+            <wp:cNvGraphicFramePr>
+              <a:graphicFrameLocks xmlns:a="http://schemas.openxmlformats.org/drawingml/2006/main" noChangeAspect="1"/>
+            </wp:cNvGraphicFramePr>
+            <a:graphic xmlns:a="http://schemas.openxmlformats.org/drawingml/2006/main">
+              <a:graphicData uri="http://schemas.openxmlformats.org/drawingml/2006/picture">
+                <pic:pic xmlns:pic="http://schemas.openxmlformats.org/drawingml/2006/picture">
+                  <pic:nvPicPr>
+                    <pic:cNvPr id="0" name="Picture 3"/>
+                    <pic:cNvPicPr>
+                      <a:picLocks noChangeAspect="1" noChangeArrowheads="1"/>
+                    </pic:cNvPicPr>
+                  </pic:nvPicPr>
+                  <pic:blipFill>
+                    <a:blip r:embed="rId6">
+                      <a:extLst>
+                        <a:ext uri="{28A0092B-C50C-407E-A947-70E740481C1C}">
+                          <a14:useLocalDpi xmlns:a14="http://schemas.microsoft.com/office/drawing/2010/main" val="0"/>
+                        </a:ext>
+                      </a:extLst>
+                    </a:blip>
+                    <a:srcRect/>
+                    <a:stretch>
+                      <a:fillRect/>
+                    </a:stretch>
+                  </pic:blipFill>
+                  <pic:spPr bwMode="auto">
+                    <a:xfrm>
+                      <a:off x="0" y="0"/>
+                      <a:ext cx="5731510" cy="2633345"/>
+                    </a:xfrm>
+                    <a:prstGeom prst="rect">
+                      <a:avLst/>
+                    </a:prstGeom>
+                    <a:noFill/>
+                    <a:ln>
+                      <a:noFill/>
+                    </a:ln>
+                  </pic:spPr>
+                </pic:pic>
+              </a:graphicData>
+            </a:graphic>
+          </wp:inline>
+        </w:drawing>
+      </w:r>
+    </w:p>
+    <w:p/>
+    <w:p/>
+    <w:p/>
+    <w:p/>
+    <w:p/>
+    <w:p/>
+    <w:p/>
+    <w:p/>
+    <w:p/>
+    <w:p>
+      <w:pPr>
+        <w:jc w:val="center"/>
+        <w:rPr>
+          <w:b/>
+          <w:bCs/>
+          <w:sz w:val="32"/>
+          <w:szCs w:val="32"/>
+        </w:rPr>
+      </w:pPr>
+      <w:r>
+        <w:rPr>
+          <w:b/>
+          <w:bCs/>
+          <w:sz w:val="32"/>
+          <w:szCs w:val="32"/>
+        </w:rPr>
+        <w:lastRenderedPageBreak/>
+        <w:t>TEST RESULT</w:t>
+      </w:r>
+    </w:p>
+    <w:p/>
+    <w:p/>
+    <w:p/>
+    <w:p>
+      <w:r>
+        <w:rPr>
+          <w:noProof/>
+        </w:rPr>
+        <w:drawing>
+          <wp:inline distT="0" distB="0" distL="0" distR="0" wp14:anchorId="517A493B" wp14:editId="6E08C459">
+            <wp:extent cx="5731510" cy="2044700"/>
+            <wp:effectExtent l="0" t="0" r="2540" b="0"/>
+            <wp:docPr id="1" name="Picture 1"/>
+            <wp:cNvGraphicFramePr>
+              <a:graphicFrameLocks xmlns:a="http://schemas.openxmlformats.org/drawingml/2006/main" noChangeAspect="1"/>
+            </wp:cNvGraphicFramePr>
+            <a:graphic xmlns:a="http://schemas.openxmlformats.org/drawingml/2006/main">
+              <a:graphicData uri="http://schemas.openxmlformats.org/drawingml/2006/picture">
+                <pic:pic xmlns:pic="http://schemas.openxmlformats.org/drawingml/2006/picture">
+                  <pic:nvPicPr>
+                    <pic:cNvPr id="0" name="Picture 1"/>
+                    <pic:cNvPicPr>
+                      <a:picLocks noChangeAspect="1" noChangeArrowheads="1"/>
+                    </pic:cNvPicPr>
+                  </pic:nvPicPr>
+                  <pic:blipFill>
+                    <a:blip r:embed="rId7">
+                      <a:extLst>
+                        <a:ext uri="{28A0092B-C50C-407E-A947-70E740481C1C}">
+                          <a14:useLocalDpi xmlns:a14="http://schemas.microsoft.com/office/drawing/2010/main" val="0"/>
+                        </a:ext>
+                      </a:extLst>
+                    </a:blip>
+                    <a:srcRect/>
+                    <a:stretch>
+                      <a:fillRect/>
+                    </a:stretch>
+                  </pic:blipFill>
+                  <pic:spPr bwMode="auto">
+                    <a:xfrm>
+                      <a:off x="0" y="0"/>
+                      <a:ext cx="5731510" cy="2044700"/>
+                    </a:xfrm>
+                    <a:prstGeom prst="rect">
+                      <a:avLst/>
+                    </a:prstGeom>
+                    <a:noFill/>
+                    <a:ln>
+                      <a:noFill/>
+                    </a:ln>
+                  </pic:spPr>
+                </pic:pic>
+              </a:graphicData>
+            </a:graphic>
+          </wp:inline>
+        </w:drawing>
+      </w:r>
+    </w:p>
+    <w:p/>
+    <w:p/>
+    <w:p/>
+    <w:p>
+      <w:pPr>
+        <w:rPr>
+          <w:sz w:val="28"/>
+          <w:szCs w:val="28"/>
+        </w:rPr>
+      </w:pPr>
+      <w:r>
+        <w:rPr>
+          <w:sz w:val="28"/>
+          <w:szCs w:val="28"/>
+        </w:rPr>
+        <w:t xml:space="preserve">As shown in the picture both the test results are passed, so the change request is not affecting the previous functionalities. </w:t>
+      </w:r>
+    </w:p>
+    <w:p/>
     <w:sectPr>
       <w:pgSz w:w="11906" w:h="16838"/>
       <w:pgMar w:top="1440" w:right="1440" w:bottom="1440" w:left="1440" w:header="708" w:footer="708" w:gutter="0"/>
@@ -1633,8 +1937,124 @@
       </w:pPr>
     </w:lvl>
   </w:abstractNum>
+  <w:abstractNum w:abstractNumId="1" w15:restartNumberingAfterBreak="0">
+    <w:nsid w:val="6E53401D"/>
+    <w:multiLevelType w:val="hybridMultilevel"/>
+    <w:tmpl w:val="96444730"/>
+    <w:lvl w:ilvl="0" w:tplc="40090001">
+      <w:start w:val="1"/>
+      <w:numFmt w:val="bullet"/>
+      <w:lvlText w:val=""/>
+      <w:lvlJc w:val="left"/>
+      <w:pPr>
+        <w:ind w:left="720" w:hanging="360"/>
+      </w:pPr>
+      <w:rPr>
+        <w:rFonts w:ascii="Symbol" w:hAnsi="Symbol" w:hint="default"/>
+      </w:rPr>
+    </w:lvl>
+    <w:lvl w:ilvl="1" w:tplc="40090003" w:tentative="1">
+      <w:start w:val="1"/>
+      <w:numFmt w:val="bullet"/>
+      <w:lvlText w:val="o"/>
+      <w:lvlJc w:val="left"/>
+      <w:pPr>
+        <w:ind w:left="1440" w:hanging="360"/>
+      </w:pPr>
+      <w:rPr>
+        <w:rFonts w:ascii="Courier New" w:hAnsi="Courier New" w:cs="Courier New" w:hint="default"/>
+      </w:rPr>
+    </w:lvl>
+    <w:lvl w:ilvl="2" w:tplc="40090005" w:tentative="1">
+      <w:start w:val="1"/>
+      <w:numFmt w:val="bullet"/>
+      <w:lvlText w:val=""/>
+      <w:lvlJc w:val="left"/>
+      <w:pPr>
+        <w:ind w:left="2160" w:hanging="360"/>
+      </w:pPr>
+      <w:rPr>
+        <w:rFonts w:ascii="Wingdings" w:hAnsi="Wingdings" w:hint="default"/>
+      </w:rPr>
+    </w:lvl>
+    <w:lvl w:ilvl="3" w:tplc="40090001" w:tentative="1">
+      <w:start w:val="1"/>
+      <w:numFmt w:val="bullet"/>
+      <w:lvlText w:val=""/>
+      <w:lvlJc w:val="left"/>
+      <w:pPr>
+        <w:ind w:left="2880" w:hanging="360"/>
+      </w:pPr>
+      <w:rPr>
+        <w:rFonts w:ascii="Symbol" w:hAnsi="Symbol" w:hint="default"/>
+      </w:rPr>
+    </w:lvl>
+    <w:lvl w:ilvl="4" w:tplc="40090003" w:tentative="1">
+      <w:start w:val="1"/>
+      <w:numFmt w:val="bullet"/>
+      <w:lvlText w:val="o"/>
+      <w:lvlJc w:val="left"/>
+      <w:pPr>
+        <w:ind w:left="3600" w:hanging="360"/>
+      </w:pPr>
+      <w:rPr>
+        <w:rFonts w:ascii="Courier New" w:hAnsi="Courier New" w:cs="Courier New" w:hint="default"/>
+      </w:rPr>
+    </w:lvl>
+    <w:lvl w:ilvl="5" w:tplc="40090005" w:tentative="1">
+      <w:start w:val="1"/>
+      <w:numFmt w:val="bullet"/>
+      <w:lvlText w:val=""/>
+      <w:lvlJc w:val="left"/>
+      <w:pPr>
+        <w:ind w:left="4320" w:hanging="360"/>
+      </w:pPr>
+      <w:rPr>
+        <w:rFonts w:ascii="Wingdings" w:hAnsi="Wingdings" w:hint="default"/>
+      </w:rPr>
+    </w:lvl>
+    <w:lvl w:ilvl="6" w:tplc="40090001" w:tentative="1">
+      <w:start w:val="1"/>
+      <w:numFmt w:val="bullet"/>
+      <w:lvlText w:val=""/>
+      <w:lvlJc w:val="left"/>
+      <w:pPr>
+        <w:ind w:left="5040" w:hanging="360"/>
+      </w:pPr>
+      <w:rPr>
+        <w:rFonts w:ascii="Symbol" w:hAnsi="Symbol" w:hint="default"/>
+      </w:rPr>
+    </w:lvl>
+    <w:lvl w:ilvl="7" w:tplc="40090003" w:tentative="1">
+      <w:start w:val="1"/>
+      <w:numFmt w:val="bullet"/>
+      <w:lvlText w:val="o"/>
+      <w:lvlJc w:val="left"/>
+      <w:pPr>
+        <w:ind w:left="5760" w:hanging="360"/>
+      </w:pPr>
+      <w:rPr>
+        <w:rFonts w:ascii="Courier New" w:hAnsi="Courier New" w:cs="Courier New" w:hint="default"/>
+      </w:rPr>
+    </w:lvl>
+    <w:lvl w:ilvl="8" w:tplc="40090005" w:tentative="1">
+      <w:start w:val="1"/>
+      <w:numFmt w:val="bullet"/>
+      <w:lvlText w:val=""/>
+      <w:lvlJc w:val="left"/>
+      <w:pPr>
+        <w:ind w:left="6480" w:hanging="360"/>
+      </w:pPr>
+      <w:rPr>
+        <w:rFonts w:ascii="Wingdings" w:hAnsi="Wingdings" w:hint="default"/>
+      </w:rPr>
+    </w:lvl>
+  </w:abstractNum>
   <w:num w:numId="1">
     <w:abstractNumId w:val="0"/>
+  </w:num>
+  <w:num w:numId="2">
+    <w:abstractNumId w:val="1"/>
   </w:num>
 </w:numbering>
 </file>
@@ -2074,6 +2494,17 @@
     <w:semiHidden/>
     <w:unhideWhenUsed/>
   </w:style>
+  <w:style w:type="paragraph" w:styleId="ListParagraph">
+    <w:name w:val="List Paragraph"/>
+    <w:basedOn w:val="Normal"/>
+    <w:uiPriority w:val="34"/>
+    <w:qFormat/>
+    <w:rsid w:val="0000639C"/>
+    <w:pPr>
+      <w:ind w:left="720"/>
+      <w:contextualSpacing/>
+    </w:pPr>
+  </w:style>
 </w:styles>
 </file>
 

</xml_diff>